<commit_message>
removed shian email and fixed prices on the application file
</commit_message>
<xml_diff>
--- a/Student Initiative Fund Application Form 2021_22.docx
+++ b/Student Initiative Fund Application Form 2021_22.docx
@@ -435,7 +435,11 @@
               <w:t xml:space="preserve"> </w:t>
             </w:r>
             <w:r>
-              <w:t xml:space="preserve">(accounting for people who started the survey but did not finish it, and assuming people who did not get the survey). </w:t>
+              <w:t xml:space="preserve">(accounting for people </w:t>
+            </w:r>
+            <w:r>
+              <w:lastRenderedPageBreak/>
+              <w:t xml:space="preserve">who started the survey but did not finish it, and assuming people who did not get the survey). </w:t>
             </w:r>
           </w:p>
           <w:p>
@@ -705,25 +709,7 @@
               <w:rPr>
                 <w:color w:val="000000" w:themeColor="text1"/>
               </w:rPr>
-              <w:t>1.95</w:t>
-            </w:r>
-            <w:r>
-              <w:rPr>
-                <w:color w:val="000000" w:themeColor="text1"/>
-              </w:rPr>
-              <w:t xml:space="preserve"> coffee and biscuits</w:t>
-            </w:r>
-            <w:r>
-              <w:rPr>
-                <w:color w:val="000000" w:themeColor="text1"/>
-              </w:rPr>
-              <w:t xml:space="preserve"> x </w:t>
-            </w:r>
-            <w:r>
-              <w:rPr>
-                <w:color w:val="000000" w:themeColor="text1"/>
-              </w:rPr>
-              <w:t xml:space="preserve">40 </w:t>
+              <w:t xml:space="preserve">1.95 coffee and biscuits x 40 </w:t>
             </w:r>
             <w:r>
               <w:rPr>
@@ -747,19 +733,7 @@
               <w:rPr>
                 <w:color w:val="000000" w:themeColor="text1"/>
               </w:rPr>
-              <w:t>7.30</w:t>
-            </w:r>
-            <w:r>
-              <w:rPr>
-                <w:color w:val="000000" w:themeColor="text1"/>
-              </w:rPr>
-              <w:t xml:space="preserve"> lunch</w:t>
-            </w:r>
-            <w:r>
-              <w:rPr>
-                <w:color w:val="000000" w:themeColor="text1"/>
-              </w:rPr>
-              <w:t xml:space="preserve"> x 40</w:t>
+              <w:t>7.30 lunch x 40</w:t>
             </w:r>
             <w:r>
               <w:rPr>
@@ -783,19 +757,7 @@
               <w:rPr>
                 <w:color w:val="000000" w:themeColor="text1"/>
               </w:rPr>
-              <w:t xml:space="preserve">2.50 </w:t>
-            </w:r>
-            <w:r>
-              <w:rPr>
-                <w:color w:val="000000" w:themeColor="text1"/>
-              </w:rPr>
-              <w:t xml:space="preserve">water and juice </w:t>
-            </w:r>
-            <w:r>
-              <w:rPr>
-                <w:color w:val="000000" w:themeColor="text1"/>
-              </w:rPr>
-              <w:t xml:space="preserve">x </w:t>
+              <w:t xml:space="preserve">2.50 water and juice x </w:t>
             </w:r>
             <w:r>
               <w:rPr>
@@ -807,19 +769,13 @@
               <w:rPr>
                 <w:color w:val="000000" w:themeColor="text1"/>
               </w:rPr>
-              <w:t>≈</w:t>
-            </w:r>
-            <w:r>
-              <w:rPr>
-                <w:color w:val="000000" w:themeColor="text1"/>
-              </w:rPr>
-              <w:t xml:space="preserve"> </w:t>
-            </w:r>
-            <w:r>
-              <w:rPr>
-                <w:color w:val="000000" w:themeColor="text1"/>
-              </w:rPr>
-              <w:t>£</w:t>
+              <w:t>=</w:t>
+            </w:r>
+            <w:r>
+              <w:rPr>
+                <w:color w:val="000000" w:themeColor="text1"/>
+              </w:rPr>
+              <w:t xml:space="preserve"> £</w:t>
             </w:r>
             <w:proofErr w:type="gramStart"/>
             <w:r>
@@ -828,7 +784,7 @@
                 <w:bCs/>
                 <w:color w:val="000000" w:themeColor="text1"/>
               </w:rPr>
-              <w:t>800</w:t>
+              <w:t>770</w:t>
             </w:r>
             <w:r>
               <w:rPr>
@@ -929,16 +885,60 @@
               <w:rPr>
                 <w:color w:val="000000" w:themeColor="text1"/>
               </w:rPr>
-              <w:t>250</w:t>
-            </w:r>
-            <w:r>
-              <w:rPr>
-                <w:color w:val="000000" w:themeColor="text1"/>
-              </w:rPr>
-              <w:t>, 20 pizzas</w:t>
-            </w:r>
-            <w:r>
-              <w:rPr>
+              <w:t>2</w:t>
+            </w:r>
+            <w:r>
+              <w:rPr>
+                <w:color w:val="000000" w:themeColor="text1"/>
+              </w:rPr>
+              <w:t>4</w:t>
+            </w:r>
+            <w:r>
+              <w:rPr>
+                <w:color w:val="000000" w:themeColor="text1"/>
+              </w:rPr>
+              <w:t>0</w:t>
+            </w:r>
+            <w:r>
+              <w:rPr>
+                <w:color w:val="000000" w:themeColor="text1"/>
+              </w:rPr>
+              <w:t xml:space="preserve">, 20 pizzas </w:t>
+            </w:r>
+            <w:r>
+              <w:rPr>
+                <w:color w:val="000000" w:themeColor="text1"/>
+              </w:rPr>
+              <w:t xml:space="preserve">&amp; </w:t>
+            </w:r>
+            <w:r>
+              <w:rPr>
+                <w:color w:val="000000" w:themeColor="text1"/>
+              </w:rPr>
+              <w:t xml:space="preserve">closure social event: guided tour </w:t>
+            </w:r>
+            <w:r>
+              <w:rPr>
+                <w:color w:val="000000" w:themeColor="text1"/>
+              </w:rPr>
+              <w:t>£</w:t>
+            </w:r>
+            <w:r>
+              <w:rPr>
+                <w:color w:val="000000" w:themeColor="text1"/>
+              </w:rPr>
+              <w:t>50</w:t>
+            </w:r>
+            <w:r>
+              <w:rPr>
+                <w:color w:val="000000" w:themeColor="text1"/>
+              </w:rPr>
+              <w:t>. Total:</w:t>
+            </w:r>
+            <w:r>
+              <w:rPr>
+                <w:b/>
+                <w:bCs/>
                 <w:color w:val="000000" w:themeColor="text1"/>
               </w:rPr>
               <w:t xml:space="preserve"> </w:t>
@@ -947,39 +947,15 @@
               <w:rPr>
                 <w:color w:val="000000" w:themeColor="text1"/>
               </w:rPr>
-              <w:t xml:space="preserve">&amp; </w:t>
-            </w:r>
-            <w:r>
-              <w:rPr>
-                <w:color w:val="000000" w:themeColor="text1"/>
-              </w:rPr>
-              <w:t xml:space="preserve">closure social event: guided tour </w:t>
-            </w:r>
-            <w:r>
-              <w:rPr>
-                <w:color w:val="000000" w:themeColor="text1"/>
-              </w:rPr>
               <w:t>£</w:t>
             </w:r>
             <w:r>
               <w:rPr>
-                <w:color w:val="000000" w:themeColor="text1"/>
-              </w:rPr>
-              <w:t>50</w:t>
-            </w:r>
-            <w:r>
-              <w:rPr>
-                <w:color w:val="000000" w:themeColor="text1"/>
-              </w:rPr>
-              <w:t>. Total:</w:t>
-            </w:r>
-            <w:r>
-              <w:rPr>
                 <w:b/>
                 <w:bCs/>
                 <w:color w:val="000000" w:themeColor="text1"/>
               </w:rPr>
-              <w:t xml:space="preserve"> £300</w:t>
+              <w:t>290</w:t>
             </w:r>
             <w:r>
               <w:rPr>
@@ -1141,21 +1117,7 @@
                   <w:rStyle w:val="Hyperlink"/>
                   <w:highlight w:val="yellow"/>
                 </w:rPr>
-                <w:t>https://www.ed.ac.uk</w:t>
-              </w:r>
-              <w:r>
-                <w:rPr>
-                  <w:rStyle w:val="Hyperlink"/>
-                  <w:highlight w:val="yellow"/>
-                </w:rPr>
-                <w:t>/</w:t>
-              </w:r>
-              <w:r>
-                <w:rPr>
-                  <w:rStyle w:val="Hyperlink"/>
-                  <w:highlight w:val="yellow"/>
-                </w:rPr>
-                <w:t>sites/default/files/atoms/files/ssif-event-planning-guide.pdf</w:t>
+                <w:t>https://www.ed.ac.uk/sites/default/files/atoms/files/ssif-event-planning-guide.pdf</w:t>
               </w:r>
             </w:hyperlink>
             <w:r>
@@ -1229,7 +1191,19 @@
               <w:rPr>
                 <w:highlight w:val="yellow"/>
               </w:rPr>
-              <w:t>1560</w:t>
+              <w:t>15</w:t>
+            </w:r>
+            <w:r>
+              <w:rPr>
+                <w:highlight w:val="yellow"/>
+              </w:rPr>
+              <w:t>2</w:t>
+            </w:r>
+            <w:r>
+              <w:rPr>
+                <w:highlight w:val="yellow"/>
+              </w:rPr>
+              <w:t>0</w:t>
             </w:r>
           </w:p>
           <w:p>
@@ -1364,6 +1338,7 @@
                 <w:color w:val="000000" w:themeColor="text1"/>
                 <w:highlight w:val="yellow"/>
               </w:rPr>
+              <w:lastRenderedPageBreak/>
               <w:t>We might need support for catering</w:t>
             </w:r>
             <w:r>
@@ -1631,6 +1606,7 @@
     <w:lsdException w:name="HTML Sample" w:semiHidden="1" w:unhideWhenUsed="1"/>
     <w:lsdException w:name="HTML Typewriter" w:semiHidden="1" w:unhideWhenUsed="1"/>
     <w:lsdException w:name="HTML Variable" w:semiHidden="1" w:unhideWhenUsed="1"/>
+    <w:lsdException w:name="Normal Table" w:semiHidden="1" w:unhideWhenUsed="1"/>
     <w:lsdException w:name="annotation subject" w:semiHidden="1" w:unhideWhenUsed="1"/>
     <w:lsdException w:name="No List" w:semiHidden="1" w:unhideWhenUsed="1"/>
     <w:lsdException w:name="Outline List 1" w:semiHidden="1" w:unhideWhenUsed="1"/>
@@ -1673,8 +1649,11 @@
     <w:lsdException w:name="Table Contemporary" w:semiHidden="1" w:unhideWhenUsed="1"/>
     <w:lsdException w:name="Table Elegant" w:semiHidden="1" w:unhideWhenUsed="1"/>
     <w:lsdException w:name="Table Professional" w:semiHidden="1" w:unhideWhenUsed="1"/>
+    <w:lsdException w:name="Table Subtle 1" w:semiHidden="1" w:unhideWhenUsed="1"/>
     <w:lsdException w:name="Table Subtle 2" w:semiHidden="1" w:unhideWhenUsed="1"/>
     <w:lsdException w:name="Table Web 1" w:semiHidden="1" w:unhideWhenUsed="1"/>
+    <w:lsdException w:name="Table Web 2" w:semiHidden="1" w:unhideWhenUsed="1"/>
+    <w:lsdException w:name="Table Web 3" w:semiHidden="1" w:unhideWhenUsed="1"/>
     <w:lsdException w:name="Balloon Text" w:semiHidden="1" w:unhideWhenUsed="1"/>
     <w:lsdException w:name="Table Grid" w:uiPriority="39"/>
     <w:lsdException w:name="Table Theme" w:semiHidden="1" w:unhideWhenUsed="1"/>
@@ -1906,6 +1885,7 @@
   <w:style w:type="character" w:default="1" w:styleId="DefaultParagraphFont">
     <w:name w:val="Default Paragraph Font"/>
     <w:uiPriority w:val="1"/>
+    <w:semiHidden/>
     <w:unhideWhenUsed/>
   </w:style>
   <w:style w:type="table" w:default="1" w:styleId="TableNormal">
@@ -2262,21 +2242,6 @@
 </file>
 
 <file path=customXml/item1.xml><?xml version="1.0" encoding="utf-8"?>
-<p:properties xmlns:p="http://schemas.microsoft.com/office/2006/metadata/properties" xmlns:xsi="http://www.w3.org/2001/XMLSchema-instance" xmlns:pc="http://schemas.microsoft.com/office/infopath/2007/PartnerControls">
-  <documentManagement/>
-</p:properties>
-</file>
-
-<file path=customXml/item2.xml><?xml version="1.0" encoding="utf-8"?>
-<?mso-contentType ?>
-<FormTemplates xmlns="http://schemas.microsoft.com/sharepoint/v3/contenttype/forms">
-  <Display>DocumentLibraryForm</Display>
-  <Edit>DocumentLibraryForm</Edit>
-  <New>DocumentLibraryForm</New>
-</FormTemplates>
-</file>
-
-<file path=customXml/item3.xml><?xml version="1.0" encoding="utf-8"?>
 <ct:contentTypeSchema xmlns:ct="http://schemas.microsoft.com/office/2006/metadata/contentType" xmlns:ma="http://schemas.microsoft.com/office/2006/metadata/properties/metaAttributes" ct:_="" ma:_="" ma:contentTypeName="Document" ma:contentTypeID="0x01010038C3CA4A6F49FA4C8F3BDBCB32D51D3A" ma:contentTypeVersion="14" ma:contentTypeDescription="Create a new document." ma:contentTypeScope="" ma:versionID="66b15b6ffd5698dcc3de4ddeed946702">
   <xsd:schema xmlns:xsd="http://www.w3.org/2001/XMLSchema" xmlns:xs="http://www.w3.org/2001/XMLSchema" xmlns:p="http://schemas.microsoft.com/office/2006/metadata/properties" xmlns:ns3="0d2cab6b-c50f-44d6-bc32-68cc6a225041" xmlns:ns4="1686f3c4-bf3e-46cc-9f83-a1a7dfd0296f" targetNamespace="http://schemas.microsoft.com/office/2006/metadata/properties" ma:root="true" ma:fieldsID="d054b590c1c060737a3951ea3ad48e14" ns3:_="" ns4:_="">
     <xsd:import namespace="0d2cab6b-c50f-44d6-bc32-68cc6a225041"/>
@@ -2505,32 +2470,22 @@
 </ct:contentTypeSchema>
 </file>
 
-<file path=customXml/itemProps1.xml><?xml version="1.0" encoding="utf-8"?>
-<ds:datastoreItem xmlns:ds="http://schemas.openxmlformats.org/officeDocument/2006/customXml" ds:itemID="{C735B245-2268-4F3D-AFF0-9AEDA1B9C939}">
-  <ds:schemaRefs>
-    <ds:schemaRef ds:uri="http://purl.org/dc/elements/1.1/"/>
-    <ds:schemaRef ds:uri="http://schemas.microsoft.com/office/2006/documentManagement/types"/>
-    <ds:schemaRef ds:uri="http://purl.org/dc/terms/"/>
-    <ds:schemaRef ds:uri="0d2cab6b-c50f-44d6-bc32-68cc6a225041"/>
-    <ds:schemaRef ds:uri="http://purl.org/dc/dcmitype/"/>
-    <ds:schemaRef ds:uri="http://schemas.microsoft.com/office/infopath/2007/PartnerControls"/>
-    <ds:schemaRef ds:uri="http://schemas.openxmlformats.org/package/2006/metadata/core-properties"/>
-    <ds:schemaRef ds:uri="1686f3c4-bf3e-46cc-9f83-a1a7dfd0296f"/>
-    <ds:schemaRef ds:uri="http://schemas.microsoft.com/office/2006/metadata/properties"/>
-    <ds:schemaRef ds:uri="http://www.w3.org/XML/1998/namespace"/>
-  </ds:schemaRefs>
-</ds:datastoreItem>
+<file path=customXml/item2.xml><?xml version="1.0" encoding="utf-8"?>
+<?mso-contentType ?>
+<FormTemplates xmlns="http://schemas.microsoft.com/sharepoint/v3/contenttype/forms">
+  <Display>DocumentLibraryForm</Display>
+  <Edit>DocumentLibraryForm</Edit>
+  <New>DocumentLibraryForm</New>
+</FormTemplates>
 </file>
 
-<file path=customXml/itemProps2.xml><?xml version="1.0" encoding="utf-8"?>
-<ds:datastoreItem xmlns:ds="http://schemas.openxmlformats.org/officeDocument/2006/customXml" ds:itemID="{9465416F-4A10-4CEE-B8DA-468C88A0F1F3}">
-  <ds:schemaRefs>
-    <ds:schemaRef ds:uri="http://schemas.microsoft.com/sharepoint/v3/contenttype/forms"/>
-  </ds:schemaRefs>
-</ds:datastoreItem>
+<file path=customXml/item3.xml><?xml version="1.0" encoding="utf-8"?>
+<p:properties xmlns:p="http://schemas.microsoft.com/office/2006/metadata/properties" xmlns:xsi="http://www.w3.org/2001/XMLSchema-instance" xmlns:pc="http://schemas.microsoft.com/office/infopath/2007/PartnerControls">
+  <documentManagement/>
+</p:properties>
 </file>
 
-<file path=customXml/itemProps3.xml><?xml version="1.0" encoding="utf-8"?>
+<file path=customXml/itemProps1.xml><?xml version="1.0" encoding="utf-8"?>
 <ds:datastoreItem xmlns:ds="http://schemas.openxmlformats.org/officeDocument/2006/customXml" ds:itemID="{C5909674-38A4-42F5-BE36-2ADD254B17E7}">
   <ds:schemaRefs>
     <ds:schemaRef ds:uri="http://schemas.microsoft.com/office/2006/metadata/contentType"/>
@@ -2547,4 +2502,21 @@
     <ds:schemaRef ds:uri="http://schemas.microsoft.com/internal/obd"/>
   </ds:schemaRefs>
 </ds:datastoreItem>
+</file>
+
+<file path=customXml/itemProps2.xml><?xml version="1.0" encoding="utf-8"?>
+<ds:datastoreItem xmlns:ds="http://schemas.openxmlformats.org/officeDocument/2006/customXml" ds:itemID="{9465416F-4A10-4CEE-B8DA-468C88A0F1F3}">
+  <ds:schemaRefs>
+    <ds:schemaRef ds:uri="http://schemas.microsoft.com/sharepoint/v3/contenttype/forms"/>
+  </ds:schemaRefs>
+</ds:datastoreItem>
+</file>
+
+<file path=customXml/itemProps3.xml><?xml version="1.0" encoding="utf-8"?>
+<ds:datastoreItem xmlns:ds="http://schemas.openxmlformats.org/officeDocument/2006/customXml" ds:itemID="{C735B245-2268-4F3D-AFF0-9AEDA1B9C939}">
+  <ds:schemaRefs>
+    <ds:schemaRef ds:uri="http://schemas.microsoft.com/office/2006/metadata/properties"/>
+    <ds:schemaRef ds:uri="http://schemas.microsoft.com/office/infopath/2007/PartnerControls"/>
+  </ds:schemaRefs>
+</ds:datastoreItem>
 </file>
</xml_diff>

<commit_message>
mod to do + removed old application file and kept only the one we submitted
</commit_message>
<xml_diff>
--- a/Student Initiative Fund Application Form 2021_22.docx
+++ b/Student Initiative Fund Application Form 2021_22.docx
@@ -211,21 +211,7 @@
               <w:rPr>
                 <w:b/>
               </w:rPr>
-              <w:t xml:space="preserve"> (</w:t>
-            </w:r>
-            <w:proofErr w:type="gramStart"/>
-            <w:r>
-              <w:rPr>
-                <w:b/>
-              </w:rPr>
-              <w:t>e.g.</w:t>
-            </w:r>
-            <w:proofErr w:type="gramEnd"/>
-            <w:r>
-              <w:rPr>
-                <w:b/>
-              </w:rPr>
-              <w:t xml:space="preserve"> 1</w:t>
+              <w:t xml:space="preserve"> (e.g. 1</w:t>
             </w:r>
             <w:r>
               <w:rPr>
@@ -356,13 +342,45 @@
               <w:jc w:val="both"/>
             </w:pPr>
             <w:r>
-              <w:t>We have a planned an event aimed for PGT/ERC people working in Psycholinguistics in the UK. We distributed a survey via those signed up in the Psycholinguistics Coffee mailing list, and by emailing head of schools/programme directors of different universities in the north of England and Scotland, as well as by distributing the survey via Twitter.</w:t>
+              <w:t xml:space="preserve">We have a planned an event aimed for PGT/ERC people working in Psycholinguistics in the UK. </w:t>
             </w:r>
           </w:p>
           <w:p>
             <w:pPr>
               <w:jc w:val="both"/>
             </w:pPr>
+          </w:p>
+          <w:p>
+            <w:pPr>
+              <w:jc w:val="both"/>
+            </w:pPr>
+            <w:proofErr w:type="gramStart"/>
+            <w:r>
+              <w:t>In order to</w:t>
+            </w:r>
+            <w:proofErr w:type="gramEnd"/>
+            <w:r>
+              <w:t xml:space="preserve"> gather information about interest and what would be useful for our target audience, w</w:t>
+            </w:r>
+            <w:r>
+              <w:t xml:space="preserve">e distributed a survey via those signed up in the Psycholinguistics Coffee mailing list, by emailing head of schools/programme directors of different universities in the north of England and Scotland, </w:t>
+            </w:r>
+            <w:r>
+              <w:t>and on Twitter</w:t>
+            </w:r>
+            <w:r>
+              <w:t>.</w:t>
+            </w:r>
+          </w:p>
+          <w:p>
+            <w:pPr>
+              <w:jc w:val="both"/>
+            </w:pPr>
+          </w:p>
+          <w:p>
+            <w:pPr>
+              <w:jc w:val="both"/>
+            </w:pPr>
             <w:r>
               <w:t>By the 8</w:t>
             </w:r>
@@ -386,22 +404,59 @@
             <w:pPr>
               <w:jc w:val="both"/>
             </w:pPr>
+          </w:p>
+          <w:p>
+            <w:pPr>
+              <w:jc w:val="both"/>
+            </w:pPr>
             <w:r>
               <w:t xml:space="preserve">We gave our respondents an idea of what we wanted the event to look like. </w:t>
             </w:r>
-            <w:proofErr w:type="gramStart"/>
-            <w:r>
-              <w:t>In particular, we</w:t>
-            </w:r>
-            <w:proofErr w:type="gramEnd"/>
-            <w:r>
-              <w:t xml:space="preserve"> suggested running a two-day event, that would include poster sessions, talks by researchers, workshops, and social activities. Most respondents said they would prefer attending the event for two days (13). 11 respondents reported being interested in presenting their research in a poster session (certain = 11, maybe = 8). Our respondents also reported interest in the talks, with 8 answers suggesting talks by ECR and 7 by senior researchers. 4 respondents reported being interested in delivering a workshop, while 12 respondents said they might be interested in delivering a workshop. Finally, our respondents’ answers included a series of suggestions for social events.</w:t>
+            <w:r>
+              <w:t>Specially</w:t>
+            </w:r>
+            <w:r>
+              <w:t>, we suggested a two-day event</w:t>
+            </w:r>
+            <w:r>
+              <w:t xml:space="preserve"> over a weekend</w:t>
+            </w:r>
+            <w:r>
+              <w:t xml:space="preserve"> that would include poster sessions, talks by researchers, workshops, and social activities. </w:t>
             </w:r>
           </w:p>
           <w:p>
             <w:pPr>
               <w:jc w:val="both"/>
             </w:pPr>
+          </w:p>
+          <w:p>
+            <w:pPr>
+              <w:jc w:val="both"/>
+            </w:pPr>
+            <w:r>
+              <w:t>Most respondents said they would prefer attending the event for two days (13)</w:t>
+            </w:r>
+            <w:r>
+              <w:t xml:space="preserve"> in-person</w:t>
+            </w:r>
+            <w:r>
+              <w:t xml:space="preserve">. 11 respondents reported being interested in presenting their research in a poster session (certain = 11, maybe = 8). Our respondents also reported interest in the talks, with 8 answers suggesting talks by ECR and 7 by senior researchers. 4 respondents </w:t>
+            </w:r>
+            <w:r>
+              <w:lastRenderedPageBreak/>
+              <w:t>reported being interested in delivering a workshop, while 12 respondents said they might be interested in delivering a workshop. Finally, our respondents’ answers included a series of suggestions for social events.</w:t>
+            </w:r>
+          </w:p>
+          <w:p>
+            <w:pPr>
+              <w:jc w:val="both"/>
+            </w:pPr>
+          </w:p>
+          <w:p>
+            <w:pPr>
+              <w:jc w:val="both"/>
+            </w:pPr>
             <w:r>
               <w:t xml:space="preserve">Given these responses, we feel that the best option is to run a </w:t>
             </w:r>
@@ -412,6 +467,15 @@
               <w:t>two-day event</w:t>
             </w:r>
             <w:r>
+              <w:rPr>
+                <w:b/>
+              </w:rPr>
+              <w:t xml:space="preserve"> in person</w:t>
+            </w:r>
+            <w:r>
+              <w:t>, but with the option to stream it for those who cannot attend in person</w:t>
+            </w:r>
+            <w:r>
               <w:t xml:space="preserve">. We expect to have around </w:t>
             </w:r>
             <w:r>
@@ -419,28 +483,45 @@
                 <w:b/>
                 <w:color w:val="000000" w:themeColor="text1"/>
               </w:rPr>
-              <w:t>4</w:t>
-            </w:r>
-            <w:r>
-              <w:rPr>
-                <w:b/>
-                <w:color w:val="000000" w:themeColor="text1"/>
-              </w:rPr>
-              <w:t>0 attendees</w:t>
-            </w:r>
-            <w:r>
-              <w:rPr>
+              <w:t>48</w:t>
+            </w:r>
+            <w:r>
+              <w:rPr>
+                <w:b/>
                 <w:color w:val="000000" w:themeColor="text1"/>
               </w:rPr>
               <w:t xml:space="preserve"> </w:t>
             </w:r>
             <w:r>
-              <w:t xml:space="preserve">(accounting for people </w:t>
-            </w:r>
-            <w:r>
-              <w:lastRenderedPageBreak/>
-              <w:t xml:space="preserve">who started the survey but did not finish it, and assuming people who did not get the survey). </w:t>
-            </w:r>
+              <w:rPr>
+                <w:b/>
+                <w:color w:val="000000" w:themeColor="text1"/>
+              </w:rPr>
+              <w:t>attendees</w:t>
+            </w:r>
+            <w:r>
+              <w:rPr>
+                <w:color w:val="000000" w:themeColor="text1"/>
+              </w:rPr>
+              <w:t xml:space="preserve"> </w:t>
+            </w:r>
+            <w:r>
+              <w:t>(accounting for people who started the survey but did not finish it, assuming people who did not get the survey</w:t>
+            </w:r>
+            <w:r>
+              <w:t>, and including members of the department who did not fill in the survey but showed interest elsewhere</w:t>
+            </w:r>
+            <w:r>
+              <w:t xml:space="preserve">). </w:t>
+            </w:r>
+            <w:r>
+              <w:t>48 attendees is the maximum capacity of the room we would book with a cabaret set-up, which is ideal for the purposes of our conference (i.e., workshops, talks).</w:t>
+            </w:r>
+          </w:p>
+          <w:p>
+            <w:pPr>
+              <w:jc w:val="both"/>
+            </w:pPr>
           </w:p>
           <w:p>
             <w:r>
@@ -659,7 +740,6 @@
               </w:numPr>
               <w:rPr>
                 <w:color w:val="000000" w:themeColor="text1"/>
-                <w:lang w:val="en-IT"/>
               </w:rPr>
             </w:pPr>
             <w:r>
@@ -703,23 +783,77 @@
             <w:r>
               <w:rPr>
                 <w:color w:val="000000" w:themeColor="text1"/>
-                <w:lang w:val="en-IT"/>
-              </w:rPr>
-              <w:t>The Prestonfield room</w:t>
+              </w:rPr>
+              <w:t xml:space="preserve">The </w:t>
+            </w:r>
+            <w:proofErr w:type="spellStart"/>
+            <w:r>
+              <w:rPr>
+                <w:color w:val="000000" w:themeColor="text1"/>
+              </w:rPr>
+              <w:t>Prestonfield</w:t>
+            </w:r>
+            <w:proofErr w:type="spellEnd"/>
+            <w:r>
+              <w:rPr>
+                <w:color w:val="000000" w:themeColor="text1"/>
+              </w:rPr>
+              <w:t xml:space="preserve"> room</w:t>
             </w:r>
             <w:r>
               <w:rPr>
                 <w:color w:val="000000" w:themeColor="text1"/>
                 <w:lang w:val="it-IT"/>
               </w:rPr>
-              <w:t xml:space="preserve"> (40*33£ =</w:t>
-            </w:r>
+              <w:t xml:space="preserve"> </w:t>
+            </w:r>
+            <w:proofErr w:type="spellStart"/>
             <w:r>
               <w:rPr>
                 <w:color w:val="000000" w:themeColor="text1"/>
                 <w:lang w:val="it-IT"/>
               </w:rPr>
-              <w:t xml:space="preserve"> 1320£)</w:t>
+              <w:t>at</w:t>
+            </w:r>
+            <w:proofErr w:type="spellEnd"/>
+            <w:r>
+              <w:rPr>
+                <w:color w:val="000000" w:themeColor="text1"/>
+                <w:lang w:val="it-IT"/>
+              </w:rPr>
+              <w:t xml:space="preserve"> Pollock </w:t>
+            </w:r>
+            <w:proofErr w:type="spellStart"/>
+            <w:r>
+              <w:rPr>
+                <w:color w:val="000000" w:themeColor="text1"/>
+                <w:lang w:val="it-IT"/>
+              </w:rPr>
+              <w:t>Halls</w:t>
+            </w:r>
+            <w:proofErr w:type="spellEnd"/>
+            <w:r>
+              <w:rPr>
+                <w:color w:val="000000" w:themeColor="text1"/>
+                <w:lang w:val="it-IT"/>
+              </w:rPr>
+              <w:t xml:space="preserve"> (48*33£ = £</w:t>
+            </w:r>
+            <w:r>
+              <w:rPr>
+                <w:b/>
+                <w:bCs/>
+                <w:color w:val="000000" w:themeColor="text1"/>
+                <w:lang w:val="it-IT"/>
+              </w:rPr>
+              <w:t>1584</w:t>
+            </w:r>
+            <w:r>
+              <w:rPr>
+                <w:color w:val="000000" w:themeColor="text1"/>
+                <w:lang w:val="it-IT"/>
+              </w:rPr>
+              <w:t xml:space="preserve">). </w:t>
             </w:r>
           </w:p>
           <w:p>
@@ -749,13 +883,19 @@
               <w:rPr>
                 <w:color w:val="000000" w:themeColor="text1"/>
               </w:rPr>
-              <w:t>5£*15=</w:t>
-            </w:r>
-            <w:r>
-              <w:rPr>
-                <w:color w:val="000000" w:themeColor="text1"/>
-              </w:rPr>
-              <w:t>£</w:t>
+              <w:t>15</w:t>
+            </w:r>
+            <w:r>
+              <w:rPr>
+                <w:color w:val="000000" w:themeColor="text1"/>
+              </w:rPr>
+              <w:t>*5£</w:t>
+            </w:r>
+            <w:r>
+              <w:rPr>
+                <w:color w:val="000000" w:themeColor="text1"/>
+              </w:rPr>
+              <w:t>=£</w:t>
             </w:r>
             <w:r>
               <w:rPr>
@@ -831,7 +971,7 @@
               <w:rPr>
                 <w:color w:val="000000" w:themeColor="text1"/>
               </w:rPr>
-              <w:t xml:space="preserve">, 20 pizzas </w:t>
+              <w:t xml:space="preserve"> </w:t>
             </w:r>
             <w:r>
               <w:rPr>
@@ -861,21 +1001,7 @@
               <w:rPr>
                 <w:color w:val="000000" w:themeColor="text1"/>
               </w:rPr>
-              <w:t>. Total:</w:t>
-            </w:r>
-            <w:r>
-              <w:rPr>
-                <w:b/>
-                <w:bCs/>
-                <w:color w:val="000000" w:themeColor="text1"/>
-              </w:rPr>
-              <w:t xml:space="preserve"> </w:t>
-            </w:r>
-            <w:r>
-              <w:rPr>
-                <w:color w:val="000000" w:themeColor="text1"/>
-              </w:rPr>
-              <w:t>£</w:t>
+              <w:t xml:space="preserve"> = £</w:t>
             </w:r>
             <w:r>
               <w:rPr>
@@ -925,6 +1051,12 @@
             </w:r>
             <w:r>
               <w:rPr>
+                <w:color w:val="000000" w:themeColor="text1"/>
+              </w:rPr>
+              <w:t>= £</w:t>
+            </w:r>
+            <w:r>
+              <w:rPr>
                 <w:b/>
                 <w:bCs/>
                 <w:color w:val="000000" w:themeColor="text1"/>
@@ -935,28 +1067,16 @@
               <w:rPr>
                 <w:color w:val="000000" w:themeColor="text1"/>
               </w:rPr>
-              <w:t>£)</w:t>
-            </w:r>
-          </w:p>
-          <w:p>
-            <w:pPr>
-              <w:spacing w:before="10" w:after="10" w:line="276" w:lineRule="auto"/>
-              <w:rPr>
-                <w:color w:val="000000" w:themeColor="text1"/>
-              </w:rPr>
-            </w:pPr>
-            <w:r>
-              <w:rPr>
-                <w:color w:val="000000" w:themeColor="text1"/>
-              </w:rPr>
-              <w:t>1320+</w:t>
-            </w:r>
-            <w:r>
-              <w:rPr>
-                <w:color w:val="000000" w:themeColor="text1"/>
-              </w:rPr>
-              <w:t>60+290+400</w:t>
-            </w:r>
+              <w:t>)</w:t>
+            </w:r>
+          </w:p>
+          <w:p>
+            <w:pPr>
+              <w:spacing w:before="10" w:after="10" w:line="276" w:lineRule="auto"/>
+              <w:rPr>
+                <w:color w:val="000000" w:themeColor="text1"/>
+              </w:rPr>
+            </w:pPr>
           </w:p>
         </w:tc>
       </w:tr>
@@ -1010,13 +1130,8 @@
               <w:t>£</w:t>
             </w:r>
             <w:r>
-              <w:t>2070</w:t>
-            </w:r>
-          </w:p>
-          <w:p>
-            <w:pPr>
-              <w:spacing w:before="10" w:after="10" w:line="276" w:lineRule="auto"/>
-            </w:pPr>
+              <w:t>2334</w:t>
+            </w:r>
           </w:p>
         </w:tc>
       </w:tr>
@@ -1148,10 +1263,17 @@
             <w:pPr>
               <w:spacing w:before="10" w:after="10" w:line="276" w:lineRule="auto"/>
               <w:rPr>
-                <w:color w:val="FF0000"/>
-                <w:highlight w:val="yellow"/>
-              </w:rPr>
-            </w:pPr>
+                <w:color w:val="000000" w:themeColor="text1"/>
+                <w:lang w:val="en-US"/>
+              </w:rPr>
+            </w:pPr>
+            <w:r>
+              <w:rPr>
+                <w:color w:val="000000" w:themeColor="text1"/>
+                <w:lang w:val="en-US"/>
+              </w:rPr>
+              <w:t>We would need a recording device (e.g., an owl) to stream the events live for those who do not attend the conference in-person but online.</w:t>
+            </w:r>
           </w:p>
         </w:tc>
       </w:tr>
@@ -1410,7 +1532,6 @@
     <w:lsdException w:name="HTML Sample" w:semiHidden="1" w:unhideWhenUsed="1"/>
     <w:lsdException w:name="HTML Typewriter" w:semiHidden="1" w:unhideWhenUsed="1"/>
     <w:lsdException w:name="HTML Variable" w:semiHidden="1" w:unhideWhenUsed="1"/>
-    <w:lsdException w:name="Normal Table" w:semiHidden="1" w:unhideWhenUsed="1"/>
     <w:lsdException w:name="annotation subject" w:semiHidden="1" w:unhideWhenUsed="1"/>
     <w:lsdException w:name="No List" w:semiHidden="1" w:unhideWhenUsed="1"/>
     <w:lsdException w:name="Outline List 1" w:semiHidden="1" w:unhideWhenUsed="1"/>
@@ -1453,11 +1574,8 @@
     <w:lsdException w:name="Table Contemporary" w:semiHidden="1" w:unhideWhenUsed="1"/>
     <w:lsdException w:name="Table Elegant" w:semiHidden="1" w:unhideWhenUsed="1"/>
     <w:lsdException w:name="Table Professional" w:semiHidden="1" w:unhideWhenUsed="1"/>
-    <w:lsdException w:name="Table Subtle 1" w:semiHidden="1" w:unhideWhenUsed="1"/>
     <w:lsdException w:name="Table Subtle 2" w:semiHidden="1" w:unhideWhenUsed="1"/>
     <w:lsdException w:name="Table Web 1" w:semiHidden="1" w:unhideWhenUsed="1"/>
-    <w:lsdException w:name="Table Web 2" w:semiHidden="1" w:unhideWhenUsed="1"/>
-    <w:lsdException w:name="Table Web 3" w:semiHidden="1" w:unhideWhenUsed="1"/>
     <w:lsdException w:name="Balloon Text" w:semiHidden="1" w:unhideWhenUsed="1"/>
     <w:lsdException w:name="Table Grid" w:uiPriority="39"/>
     <w:lsdException w:name="Table Theme" w:semiHidden="1" w:unhideWhenUsed="1"/>
@@ -1756,8 +1874,8 @@
       <w:lang w:val="en-US"/>
     </w:rPr>
   </w:style>
-  <w:style w:type="character" w:styleId="UnresolvedMention">
-    <w:name w:val="Unresolved Mention"/>
+  <w:style w:type="character" w:customStyle="1" w:styleId="UnresolvedMention1">
+    <w:name w:val="Unresolved Mention1"/>
     <w:basedOn w:val="DefaultParagraphFont"/>
     <w:uiPriority w:val="99"/>
     <w:semiHidden/>

</xml_diff>